<commit_message>
Added Userguide requirements, and updated Final Doc
</commit_message>
<xml_diff>
--- a/User's Guide.docx
+++ b/User's Guide.docx
@@ -52,6 +52,7 @@
           <w:szCs w:val="40"/>
         </w:rPr>
       </w:pPr>
+      <w:proofErr w:type="gramStart"/>
       <w:r>
         <w:rPr>
           <w:rFonts w:cs="Arial"/>
@@ -60,6 +61,7 @@
         </w:rPr>
         <w:t>for</w:t>
       </w:r>
+      <w:proofErr w:type="gramEnd"/>
     </w:p>
     <w:p>
       <w:pPr>
@@ -936,7 +938,15 @@
               <w:t>24 GB DDR3 1600 MH</w:t>
             </w:r>
             <w:r>
-              <w:t>z Unbuffered ECC Memory</w:t>
+              <w:t xml:space="preserve">z </w:t>
+            </w:r>
+            <w:proofErr w:type="spellStart"/>
+            <w:r>
+              <w:t>Unbuffered</w:t>
+            </w:r>
+            <w:proofErr w:type="spellEnd"/>
+            <w:r>
+              <w:t xml:space="preserve"> ECC Memory</w:t>
             </w:r>
           </w:p>
           <w:p>
@@ -952,12 +962,7 @@
               <w:t xml:space="preserve">2x 1 TB 7200 </w:t>
             </w:r>
             <w:r>
-              <w:t>rpm</w:t>
-            </w:r>
-            <w:bookmarkStart w:id="3" w:name="_GoBack"/>
-            <w:bookmarkEnd w:id="3"/>
-            <w:r>
-              <w:t xml:space="preserve"> </w:t>
+              <w:t xml:space="preserve">rpm </w:t>
             </w:r>
             <w:r>
               <w:t>Hard Disk Drive</w:t>
@@ -1063,10 +1068,154 @@
       <w:pPr>
         <w:pStyle w:val="Heading1"/>
       </w:pPr>
-      <w:bookmarkStart w:id="4" w:name="_Toc394522765"/>
+      <w:bookmarkStart w:id="3" w:name="_Toc394522765"/>
       <w:r>
         <w:t>Getting Started</w:t>
       </w:r>
+      <w:bookmarkEnd w:id="3"/>
+    </w:p>
+    <w:p>
+      <w:pPr>
+        <w:spacing w:after="160" w:line="259" w:lineRule="auto"/>
+        <w:rPr>
+          <w:rFonts w:ascii="Times" w:eastAsiaTheme="majorEastAsia" w:hAnsi="Times" w:cstheme="majorBidi"/>
+          <w:b/>
+          <w:sz w:val="32"/>
+          <w:szCs w:val="32"/>
+        </w:rPr>
+      </w:pPr>
+      <w:r>
+        <w:br w:type="page"/>
+      </w:r>
+    </w:p>
+    <w:p>
+      <w:pPr>
+        <w:spacing w:before="120" w:line="240" w:lineRule="auto"/>
+        <w:rPr>
+          <w:rFonts w:eastAsia="Times New Roman" w:cs="Times New Roman"/>
+          <w:sz w:val="24"/>
+          <w:szCs w:val="24"/>
+        </w:rPr>
+      </w:pPr>
+      <w:r>
+        <w:rPr>
+          <w:rFonts w:eastAsia="Times New Roman" w:cs="Times New Roman"/>
+          <w:b/>
+          <w:bCs/>
+          <w:color w:val="000000"/>
+          <w:sz w:val="24"/>
+          <w:szCs w:val="24"/>
+          <w:u w:val="single"/>
+        </w:rPr>
+        <w:lastRenderedPageBreak/>
+        <w:t>User’s Guide:</w:t>
+      </w:r>
+    </w:p>
+    <w:p>
+      <w:pPr>
+        <w:numPr>
+          <w:ilvl w:val="0"/>
+          <w:numId w:val="4"/>
+        </w:numPr>
+        <w:spacing w:before="120" w:line="240" w:lineRule="auto"/>
+        <w:textAlignment w:val="baseline"/>
+        <w:rPr>
+          <w:rFonts w:eastAsia="Times New Roman" w:cs="Times New Roman"/>
+          <w:color w:val="000000"/>
+          <w:sz w:val="24"/>
+          <w:szCs w:val="24"/>
+        </w:rPr>
+      </w:pPr>
+      <w:r>
+        <w:rPr>
+          <w:rFonts w:eastAsia="Times New Roman" w:cs="Times New Roman"/>
+          <w:color w:val="000000"/>
+          <w:sz w:val="24"/>
+          <w:szCs w:val="24"/>
+        </w:rPr>
+        <w:t>Introduction – brief description of application.</w:t>
+      </w:r>
+    </w:p>
+    <w:p>
+      <w:pPr>
+        <w:numPr>
+          <w:ilvl w:val="0"/>
+          <w:numId w:val="4"/>
+        </w:numPr>
+        <w:spacing w:before="120" w:line="240" w:lineRule="auto"/>
+        <w:textAlignment w:val="baseline"/>
+        <w:rPr>
+          <w:rFonts w:eastAsia="Times New Roman" w:cs="Times New Roman"/>
+          <w:color w:val="000000"/>
+          <w:sz w:val="24"/>
+          <w:szCs w:val="24"/>
+        </w:rPr>
+      </w:pPr>
+      <w:r>
+        <w:rPr>
+          <w:rFonts w:eastAsia="Times New Roman" w:cs="Times New Roman"/>
+          <w:color w:val="000000"/>
+          <w:sz w:val="24"/>
+          <w:szCs w:val="24"/>
+        </w:rPr>
+        <w:t>Hardware and Software Requirements.</w:t>
+      </w:r>
+    </w:p>
+    <w:p>
+      <w:pPr>
+        <w:numPr>
+          <w:ilvl w:val="0"/>
+          <w:numId w:val="4"/>
+        </w:numPr>
+        <w:spacing w:before="120" w:line="240" w:lineRule="auto"/>
+        <w:textAlignment w:val="baseline"/>
+        <w:rPr>
+          <w:rFonts w:eastAsia="Times New Roman" w:cs="Times New Roman"/>
+          <w:color w:val="000000"/>
+          <w:sz w:val="24"/>
+          <w:szCs w:val="24"/>
+        </w:rPr>
+      </w:pPr>
+      <w:r>
+        <w:rPr>
+          <w:rFonts w:eastAsia="Times New Roman" w:cs="Times New Roman"/>
+          <w:color w:val="000000"/>
+          <w:sz w:val="24"/>
+          <w:szCs w:val="24"/>
+        </w:rPr>
+        <w:t>Getting Started - How to run application.  Include user screens where appropriate.</w:t>
+      </w:r>
+    </w:p>
+    <w:p>
+      <w:pPr>
+        <w:numPr>
+          <w:ilvl w:val="0"/>
+          <w:numId w:val="4"/>
+        </w:numPr>
+        <w:spacing w:before="120" w:line="240" w:lineRule="auto"/>
+        <w:textAlignment w:val="baseline"/>
+        <w:rPr>
+          <w:rFonts w:eastAsia="Times New Roman" w:cs="Times New Roman"/>
+          <w:color w:val="000000"/>
+          <w:sz w:val="24"/>
+          <w:szCs w:val="24"/>
+        </w:rPr>
+      </w:pPr>
+      <w:r>
+        <w:rPr>
+          <w:rFonts w:eastAsia="Times New Roman" w:cs="Times New Roman"/>
+          <w:color w:val="000000"/>
+          <w:sz w:val="24"/>
+          <w:szCs w:val="24"/>
+        </w:rPr>
+        <w:t>Describe at least two use cases, including screen shots.</w:t>
+      </w:r>
+    </w:p>
+    <w:p>
+      <w:pPr>
+        <w:pStyle w:val="Heading1"/>
+      </w:pPr>
+      <w:bookmarkStart w:id="4" w:name="_GoBack"/>
       <w:bookmarkEnd w:id="4"/>
     </w:p>
     <w:sectPr>
@@ -1195,6 +1344,119 @@
     </w:lvl>
   </w:abstractNum>
   <w:abstractNum w:abstractNumId="1">
+    <w:nsid w:val="0E4B7A28"/>
+    <w:multiLevelType w:val="multilevel"/>
+    <w:tmpl w:val="54C21C6C"/>
+    <w:lvl w:ilvl="0">
+      <w:start w:val="1"/>
+      <w:numFmt w:val="decimal"/>
+      <w:lvlText w:val="%1."/>
+      <w:lvlJc w:val="left"/>
+      <w:pPr>
+        <w:tabs>
+          <w:tab w:val="num" w:pos="720"/>
+        </w:tabs>
+        <w:ind w:left="720" w:hanging="360"/>
+      </w:pPr>
+    </w:lvl>
+    <w:lvl w:ilvl="1" w:tentative="1">
+      <w:start w:val="1"/>
+      <w:numFmt w:val="decimal"/>
+      <w:lvlText w:val="%2."/>
+      <w:lvlJc w:val="left"/>
+      <w:pPr>
+        <w:tabs>
+          <w:tab w:val="num" w:pos="1440"/>
+        </w:tabs>
+        <w:ind w:left="1440" w:hanging="360"/>
+      </w:pPr>
+    </w:lvl>
+    <w:lvl w:ilvl="2" w:tentative="1">
+      <w:start w:val="1"/>
+      <w:numFmt w:val="decimal"/>
+      <w:lvlText w:val="%3."/>
+      <w:lvlJc w:val="left"/>
+      <w:pPr>
+        <w:tabs>
+          <w:tab w:val="num" w:pos="2160"/>
+        </w:tabs>
+        <w:ind w:left="2160" w:hanging="360"/>
+      </w:pPr>
+    </w:lvl>
+    <w:lvl w:ilvl="3" w:tentative="1">
+      <w:start w:val="1"/>
+      <w:numFmt w:val="decimal"/>
+      <w:lvlText w:val="%4."/>
+      <w:lvlJc w:val="left"/>
+      <w:pPr>
+        <w:tabs>
+          <w:tab w:val="num" w:pos="2880"/>
+        </w:tabs>
+        <w:ind w:left="2880" w:hanging="360"/>
+      </w:pPr>
+    </w:lvl>
+    <w:lvl w:ilvl="4" w:tentative="1">
+      <w:start w:val="1"/>
+      <w:numFmt w:val="decimal"/>
+      <w:lvlText w:val="%5."/>
+      <w:lvlJc w:val="left"/>
+      <w:pPr>
+        <w:tabs>
+          <w:tab w:val="num" w:pos="3600"/>
+        </w:tabs>
+        <w:ind w:left="3600" w:hanging="360"/>
+      </w:pPr>
+    </w:lvl>
+    <w:lvl w:ilvl="5" w:tentative="1">
+      <w:start w:val="1"/>
+      <w:numFmt w:val="decimal"/>
+      <w:lvlText w:val="%6."/>
+      <w:lvlJc w:val="left"/>
+      <w:pPr>
+        <w:tabs>
+          <w:tab w:val="num" w:pos="4320"/>
+        </w:tabs>
+        <w:ind w:left="4320" w:hanging="360"/>
+      </w:pPr>
+    </w:lvl>
+    <w:lvl w:ilvl="6" w:tentative="1">
+      <w:start w:val="1"/>
+      <w:numFmt w:val="decimal"/>
+      <w:lvlText w:val="%7."/>
+      <w:lvlJc w:val="left"/>
+      <w:pPr>
+        <w:tabs>
+          <w:tab w:val="num" w:pos="5040"/>
+        </w:tabs>
+        <w:ind w:left="5040" w:hanging="360"/>
+      </w:pPr>
+    </w:lvl>
+    <w:lvl w:ilvl="7" w:tentative="1">
+      <w:start w:val="1"/>
+      <w:numFmt w:val="decimal"/>
+      <w:lvlText w:val="%8."/>
+      <w:lvlJc w:val="left"/>
+      <w:pPr>
+        <w:tabs>
+          <w:tab w:val="num" w:pos="5760"/>
+        </w:tabs>
+        <w:ind w:left="5760" w:hanging="360"/>
+      </w:pPr>
+    </w:lvl>
+    <w:lvl w:ilvl="8" w:tentative="1">
+      <w:start w:val="1"/>
+      <w:numFmt w:val="decimal"/>
+      <w:lvlText w:val="%9."/>
+      <w:lvlJc w:val="left"/>
+      <w:pPr>
+        <w:tabs>
+          <w:tab w:val="num" w:pos="6480"/>
+        </w:tabs>
+        <w:ind w:left="6480" w:hanging="360"/>
+      </w:pPr>
+    </w:lvl>
+  </w:abstractNum>
+  <w:abstractNum w:abstractNumId="2">
     <w:nsid w:val="22CE6DCD"/>
     <w:multiLevelType w:val="hybridMultilevel"/>
     <w:tmpl w:val="60A88ACE"/>
@@ -1307,7 +1569,7 @@
       </w:rPr>
     </w:lvl>
   </w:abstractNum>
-  <w:abstractNum w:abstractNumId="2">
+  <w:abstractNum w:abstractNumId="3">
     <w:nsid w:val="7051130D"/>
     <w:multiLevelType w:val="hybridMultilevel"/>
     <w:tmpl w:val="3468D140"/>
@@ -1421,12 +1683,15 @@
     </w:lvl>
   </w:abstractNum>
   <w:num w:numId="1">
-    <w:abstractNumId w:val="2"/>
+    <w:abstractNumId w:val="3"/>
   </w:num>
   <w:num w:numId="2">
     <w:abstractNumId w:val="0"/>
   </w:num>
   <w:num w:numId="3">
+    <w:abstractNumId w:val="2"/>
+  </w:num>
+  <w:num w:numId="4">
     <w:abstractNumId w:val="1"/>
   </w:num>
 </w:numbering>
@@ -2350,7 +2615,7 @@
 </file>
 
 <file path=customXml/itemProps1.xml><?xml version="1.0" encoding="utf-8"?>
-<ds:datastoreItem xmlns:ds="http://schemas.openxmlformats.org/officeDocument/2006/customXml" ds:itemID="{EF5CF895-CE28-4539-9F20-58AE59311AFF}">
+<ds:datastoreItem xmlns:ds="http://schemas.openxmlformats.org/officeDocument/2006/customXml" ds:itemID="{9A603A44-02A8-4327-ACA4-AB2B95BF7DAF}">
   <ds:schemaRefs>
     <ds:schemaRef ds:uri="http://schemas.openxmlformats.org/officeDocument/2006/bibliography"/>
   </ds:schemaRefs>

</xml_diff>